<commit_message>
shared folder initial instructions
</commit_message>
<xml_diff>
--- a/Common VM Installation Instructions.docx
+++ b/Common VM Installation Instructions.docx
@@ -142,13 +142,6 @@
           <w:szCs w:val="20"/>
         </w:rPr>
         <w:instrText xml:space="preserve"> HYPERLINK "https://exchange.chapman.edu/owa/redir.aspx?SURL=Uw6RSAceouZ6IEovh4SICxNMZtGFgu8SUsR4MpCdS99FBPPxW6bSCGgAdAB0AHAAcwA6AC8ALwBlADUALgBvAG4AdABoAGUAaAB1AGIALgBjAG8AbQAvAFcAZQBiAFMAdABvAHIAZQAvAFcAZQBsAGMAbwBtAGUALgBhAHMAcAB4AD8AdwBzAD0AMwBkADEAYgBmADMANwA1AC0AYwA4ADkAYgAtAGUAMAAxADEALQA5ADYAOQBkAC0AMAAwADMAMAA0ADgANwBkADgAOAA5ADcA&amp;URL=https%3a%2f%2fe5.onthehub.com%2fWebStore%2fWelcome.aspx%3fws%3d3d1bf375-c89b-e011-969d-0030487d8897" \t "_blank" </w:instrText>
-      </w:r>
-      <w:r>
-        <w:rPr>
-          <w:rFonts w:ascii="Times" w:eastAsia="Times New Roman" w:hAnsi="Times" w:cs="Times New Roman"/>
-          <w:sz w:val="20"/>
-          <w:szCs w:val="20"/>
-        </w:rPr>
       </w:r>
       <w:r>
         <w:rPr>
@@ -270,24 +263,12 @@
       <w:pPr>
         <w:jc w:val="center"/>
       </w:pPr>
-      <w:hyperlink r:id="rId5" w:history="1">
+      <w:hyperlink r:id="rId6" w:history="1">
         <w:r>
           <w:rPr>
             <w:rStyle w:val="Hyperlink"/>
           </w:rPr>
-          <w:t>http://mathcs.chapman.edu</w:t>
-        </w:r>
-        <w:r>
-          <w:rPr>
-            <w:rStyle w:val="Hyperlink"/>
-          </w:rPr>
-          <w:t>/</w:t>
-        </w:r>
-        <w:r>
-          <w:rPr>
-            <w:rStyle w:val="Hyperlink"/>
-          </w:rPr>
-          <w:t>software</w:t>
+          <w:t>http://mathcs.chapman.edu/software</w:t>
         </w:r>
       </w:hyperlink>
     </w:p>
@@ -304,10 +285,22 @@
       <w:r>
         <w:t xml:space="preserve"> Linux and Windows 10. For most courses you will use the Linux VM.  The Windows 10 VM will be used in CPSC 236 and CPSC 408.</w:t>
       </w:r>
-    </w:p>
-    <w:p/>
-    <w:p>
-      <w:r>
+      <w:r>
+        <w:t xml:space="preserve">  Note that each of these zip files are several gigabytes. If you do not have a fast </w:t>
+      </w:r>
+      <w:proofErr w:type="gramStart"/>
+      <w:r>
+        <w:t>internet</w:t>
+      </w:r>
+      <w:proofErr w:type="gramEnd"/>
+      <w:r>
+        <w:t xml:space="preserve"> connection at home you may wish to perform the download from a wired or wireless connection on campus.</w:t>
+      </w:r>
+    </w:p>
+    <w:p/>
+    <w:p>
+      <w:r>
+        <w:lastRenderedPageBreak/>
         <w:t>After downloading</w:t>
       </w:r>
       <w:r>
@@ -331,7 +324,6 @@
     <w:p/>
     <w:p>
       <w:r>
-        <w:lastRenderedPageBreak/>
         <w:t xml:space="preserve">5. Open </w:t>
       </w:r>
       <w:proofErr w:type="spellStart"/>
@@ -365,7 +357,137 @@
     </w:p>
     <w:p/>
     <w:p/>
-    <w:p/>
+    <w:p>
+      <w:pPr>
+        <w:rPr>
+          <w:b/>
+          <w:u w:val="single"/>
+        </w:rPr>
+      </w:pPr>
+      <w:r>
+        <w:rPr>
+          <w:b/>
+          <w:u w:val="single"/>
+        </w:rPr>
+        <w:t>Creating a Shared Folder</w:t>
+      </w:r>
+    </w:p>
+    <w:p>
+      <w:proofErr w:type="spellStart"/>
+      <w:r>
+        <w:t>VWWare</w:t>
+      </w:r>
+      <w:proofErr w:type="spellEnd"/>
+      <w:r>
+        <w:t xml:space="preserve"> supports a useful feature that allows you to share a folder on the host operating system with the operating system in the virtual machine.  To enable folder sharing open your VM instance in </w:t>
+      </w:r>
+      <w:proofErr w:type="spellStart"/>
+      <w:r>
+        <w:t>VMWare</w:t>
+      </w:r>
+      <w:proofErr w:type="spellEnd"/>
+      <w:r>
+        <w:t>. If it is running, make sure to power it down.  Finally, click “Virtual Machine” in the menu, then “sharing.”  You can now enable folder sharing and add a folder to be shared with the file system in the VM.</w:t>
+      </w:r>
+    </w:p>
+    <w:p/>
+    <w:p>
+      <w:r>
+        <w:t>For a Windows VM, the shared folder will show up on the desktop when you start the virtual machine.</w:t>
+      </w:r>
+    </w:p>
+    <w:p/>
+    <w:p>
+      <w:r>
+        <w:t>For the Linux VM, the shared folder is located under /</w:t>
+      </w:r>
+      <w:proofErr w:type="spellStart"/>
+      <w:r>
+        <w:t>mnt</w:t>
+      </w:r>
+      <w:proofErr w:type="spellEnd"/>
+      <w:r>
+        <w:t>/</w:t>
+      </w:r>
+      <w:proofErr w:type="spellStart"/>
+      <w:r>
+        <w:t>hgfs</w:t>
+      </w:r>
+      <w:proofErr w:type="spellEnd"/>
+      <w:r>
+        <w:t>.  So if the folder you want to share is named “foo”, the absolute path to this folder is /</w:t>
+      </w:r>
+      <w:proofErr w:type="spellStart"/>
+      <w:r>
+        <w:t>mnt</w:t>
+      </w:r>
+      <w:proofErr w:type="spellEnd"/>
+      <w:r>
+        <w:t>/</w:t>
+      </w:r>
+      <w:proofErr w:type="spellStart"/>
+      <w:r>
+        <w:t>hgfs</w:t>
+      </w:r>
+      <w:proofErr w:type="spellEnd"/>
+      <w:r>
+        <w:t>/foo.  You may find it more convenient to create a link to this folder in your home directory.  This can be accomplished with the follow commands executed from the terminal:</w:t>
+      </w:r>
+    </w:p>
+    <w:p/>
+    <w:p>
+      <w:pPr>
+        <w:pStyle w:val="ListParagraph"/>
+        <w:numPr>
+          <w:ilvl w:val="0"/>
+          <w:numId w:val="1"/>
+        </w:numPr>
+      </w:pPr>
+      <w:r>
+        <w:t>cd ~</w:t>
+      </w:r>
+    </w:p>
+    <w:p>
+      <w:pPr>
+        <w:pStyle w:val="ListParagraph"/>
+        <w:numPr>
+          <w:ilvl w:val="0"/>
+          <w:numId w:val="1"/>
+        </w:numPr>
+      </w:pPr>
+      <w:proofErr w:type="spellStart"/>
+      <w:proofErr w:type="gramStart"/>
+      <w:r>
+        <w:t>ln</w:t>
+      </w:r>
+      <w:proofErr w:type="spellEnd"/>
+      <w:proofErr w:type="gramEnd"/>
+      <w:r>
+        <w:t xml:space="preserve"> –s /</w:t>
+      </w:r>
+      <w:proofErr w:type="spellStart"/>
+      <w:r>
+        <w:t>mnt</w:t>
+      </w:r>
+      <w:proofErr w:type="spellEnd"/>
+      <w:r>
+        <w:t>/</w:t>
+      </w:r>
+      <w:proofErr w:type="spellStart"/>
+      <w:r>
+        <w:t>hgfs</w:t>
+      </w:r>
+      <w:proofErr w:type="spellEnd"/>
+      <w:r>
+        <w:t>/foo foo</w:t>
+      </w:r>
+    </w:p>
+    <w:p/>
+    <w:p>
+      <w:r>
+        <w:t>In step 2 above, make sure to replace “foo” with the name of your shared folder.</w:t>
+      </w:r>
+    </w:p>
     <w:p/>
     <w:p/>
     <w:p/>
@@ -417,6 +539,38 @@
           <w:p>
             <w:r>
               <w:t>Initial draft</w:t>
+            </w:r>
+          </w:p>
+        </w:tc>
+      </w:tr>
+      <w:tr>
+        <w:tc>
+          <w:tcPr>
+            <w:tcW w:w="2952" w:type="dxa"/>
+          </w:tcPr>
+          <w:p>
+            <w:r>
+              <w:t>August 20, 2015</w:t>
+            </w:r>
+          </w:p>
+        </w:tc>
+        <w:tc>
+          <w:tcPr>
+            <w:tcW w:w="2952" w:type="dxa"/>
+          </w:tcPr>
+          <w:p>
+            <w:r>
+              <w:t>Linstead</w:t>
+            </w:r>
+          </w:p>
+        </w:tc>
+        <w:tc>
+          <w:tcPr>
+            <w:tcW w:w="2952" w:type="dxa"/>
+          </w:tcPr>
+          <w:p>
+            <w:r>
+              <w:t>Added shared folder instructions</w:t>
             </w:r>
           </w:p>
         </w:tc>
@@ -481,26 +635,6 @@
           <w:p/>
         </w:tc>
       </w:tr>
-      <w:tr>
-        <w:tc>
-          <w:tcPr>
-            <w:tcW w:w="2952" w:type="dxa"/>
-          </w:tcPr>
-          <w:p/>
-        </w:tc>
-        <w:tc>
-          <w:tcPr>
-            <w:tcW w:w="2952" w:type="dxa"/>
-          </w:tcPr>
-          <w:p/>
-        </w:tc>
-        <w:tc>
-          <w:tcPr>
-            <w:tcW w:w="2952" w:type="dxa"/>
-          </w:tcPr>
-          <w:p/>
-        </w:tc>
-      </w:tr>
     </w:tbl>
     <w:p>
       <w:bookmarkStart w:id="0" w:name="_GoBack"/>
@@ -514,6 +648,103 @@
     </w:sectPr>
   </w:body>
 </w:document>
+</file>
+
+<file path=word/numbering.xml><?xml version="1.0" encoding="utf-8"?>
+<w:numbering xmlns:wpc="http://schemas.microsoft.com/office/word/2010/wordprocessingCanvas" xmlns:mo="http://schemas.microsoft.com/office/mac/office/2008/main" xmlns:mc="http://schemas.openxmlformats.org/markup-compatibility/2006" xmlns:mv="urn:schemas-microsoft-com:mac:vml" xmlns:o="urn:schemas-microsoft-com:office:office" xmlns:r="http://schemas.openxmlformats.org/officeDocument/2006/relationships" xmlns:m="http://schemas.openxmlformats.org/officeDocument/2006/math" xmlns:v="urn:schemas-microsoft-com:vml" xmlns:wp14="http://schemas.microsoft.com/office/word/2010/wordprocessingDrawing" xmlns:wp="http://schemas.openxmlformats.org/drawingml/2006/wordprocessingDrawing" xmlns:w10="urn:schemas-microsoft-com:office:word" xmlns:w="http://schemas.openxmlformats.org/wordprocessingml/2006/main" xmlns:w14="http://schemas.microsoft.com/office/word/2010/wordml" xmlns:wpg="http://schemas.microsoft.com/office/word/2010/wordprocessingGroup" xmlns:wpi="http://schemas.microsoft.com/office/word/2010/wordprocessingInk" xmlns:wne="http://schemas.microsoft.com/office/word/2006/wordml" xmlns:wps="http://schemas.microsoft.com/office/word/2010/wordprocessingShape" mc:Ignorable="w14 wp14">
+  <w:abstractNum w:abstractNumId="0">
+    <w:nsid w:val="3B7D6332"/>
+    <w:multiLevelType w:val="hybridMultilevel"/>
+    <w:tmpl w:val="647431BA"/>
+    <w:lvl w:ilvl="0" w:tplc="04090011">
+      <w:start w:val="1"/>
+      <w:numFmt w:val="decimal"/>
+      <w:lvlText w:val="%1)"/>
+      <w:lvlJc w:val="left"/>
+      <w:pPr>
+        <w:ind w:left="720" w:hanging="360"/>
+      </w:pPr>
+      <w:rPr>
+        <w:rFonts w:hint="default"/>
+      </w:rPr>
+    </w:lvl>
+    <w:lvl w:ilvl="1" w:tplc="04090019" w:tentative="1">
+      <w:start w:val="1"/>
+      <w:numFmt w:val="lowerLetter"/>
+      <w:lvlText w:val="%2."/>
+      <w:lvlJc w:val="left"/>
+      <w:pPr>
+        <w:ind w:left="1440" w:hanging="360"/>
+      </w:pPr>
+    </w:lvl>
+    <w:lvl w:ilvl="2" w:tplc="0409001B" w:tentative="1">
+      <w:start w:val="1"/>
+      <w:numFmt w:val="lowerRoman"/>
+      <w:lvlText w:val="%3."/>
+      <w:lvlJc w:val="right"/>
+      <w:pPr>
+        <w:ind w:left="2160" w:hanging="180"/>
+      </w:pPr>
+    </w:lvl>
+    <w:lvl w:ilvl="3" w:tplc="0409000F" w:tentative="1">
+      <w:start w:val="1"/>
+      <w:numFmt w:val="decimal"/>
+      <w:lvlText w:val="%4."/>
+      <w:lvlJc w:val="left"/>
+      <w:pPr>
+        <w:ind w:left="2880" w:hanging="360"/>
+      </w:pPr>
+    </w:lvl>
+    <w:lvl w:ilvl="4" w:tplc="04090019" w:tentative="1">
+      <w:start w:val="1"/>
+      <w:numFmt w:val="lowerLetter"/>
+      <w:lvlText w:val="%5."/>
+      <w:lvlJc w:val="left"/>
+      <w:pPr>
+        <w:ind w:left="3600" w:hanging="360"/>
+      </w:pPr>
+    </w:lvl>
+    <w:lvl w:ilvl="5" w:tplc="0409001B" w:tentative="1">
+      <w:start w:val="1"/>
+      <w:numFmt w:val="lowerRoman"/>
+      <w:lvlText w:val="%6."/>
+      <w:lvlJc w:val="right"/>
+      <w:pPr>
+        <w:ind w:left="4320" w:hanging="180"/>
+      </w:pPr>
+    </w:lvl>
+    <w:lvl w:ilvl="6" w:tplc="0409000F" w:tentative="1">
+      <w:start w:val="1"/>
+      <w:numFmt w:val="decimal"/>
+      <w:lvlText w:val="%7."/>
+      <w:lvlJc w:val="left"/>
+      <w:pPr>
+        <w:ind w:left="5040" w:hanging="360"/>
+      </w:pPr>
+    </w:lvl>
+    <w:lvl w:ilvl="7" w:tplc="04090019" w:tentative="1">
+      <w:start w:val="1"/>
+      <w:numFmt w:val="lowerLetter"/>
+      <w:lvlText w:val="%8."/>
+      <w:lvlJc w:val="left"/>
+      <w:pPr>
+        <w:ind w:left="5760" w:hanging="360"/>
+      </w:pPr>
+    </w:lvl>
+    <w:lvl w:ilvl="8" w:tplc="0409001B" w:tentative="1">
+      <w:start w:val="1"/>
+      <w:numFmt w:val="lowerRoman"/>
+      <w:lvlText w:val="%9."/>
+      <w:lvlJc w:val="right"/>
+      <w:pPr>
+        <w:ind w:left="6480" w:hanging="180"/>
+      </w:pPr>
+    </w:lvl>
+  </w:abstractNum>
+  <w:num w:numId="1">
+    <w:abstractNumId w:val="0"/>
+  </w:num>
+</w:numbering>
 </file>
 
 <file path=word/styles.xml><?xml version="1.0" encoding="utf-8"?>

</xml_diff>